<commit_message>
final commit of user manual initialisation
</commit_message>
<xml_diff>
--- a/viteReactManual.docx
+++ b/viteReactManual.docx
@@ -224,40 +224,6 @@
       <w:r>
         <w:t xml:space="preserve"> function. </w:t>
       </w:r>
-    </w:p>
-    <w:p/>
-    <w:p>
-      <w:pPr>
-        <w:rPr>
-          <w:b/>
-          <w:bCs/>
-          <w:sz w:val="32"/>
-          <w:szCs w:val="32"/>
-        </w:rPr>
-      </w:pPr>
-      <w:r>
-        <w:t xml:space="preserve"> </w:t>
-      </w:r>
-      <w:r>
-        <w:rPr>
-          <w:b/>
-          <w:bCs/>
-          <w:sz w:val="32"/>
-          <w:szCs w:val="32"/>
-        </w:rPr>
-        <w:t xml:space="preserve">Create navbar using html and </w:t>
-      </w:r>
-      <w:proofErr w:type="spellStart"/>
-      <w:r>
-        <w:rPr>
-          <w:b/>
-          <w:bCs/>
-          <w:sz w:val="32"/>
-          <w:szCs w:val="32"/>
-        </w:rPr>
-        <w:t>css</w:t>
-      </w:r>
-      <w:proofErr w:type="spellEnd"/>
     </w:p>
     <w:p>
       <w:pPr>

</xml_diff>